<commit_message>
OC 13 reviewet og rettet
</commit_message>
<xml_diff>
--- a/Documentation/03 - Analysis/Operations kontrakter/OC 13 BeregnBøjningsmoment.docx
+++ b/Documentation/03 - Analysis/Operations kontrakter/OC 13 BeregnBøjningsmoment.docx
@@ -4,7 +4,7 @@
   <w:body>
     <w:p>
       <w:pPr>
-        <w:pStyle w:val="Overskrift1"/>
+        <w:pStyle w:val="Heading1"/>
         <w:rPr>
           <w:lang w:val="da-DK"/>
         </w:rPr>
@@ -73,7 +73,8 @@
       <w:proofErr w:type="spellStart"/>
       <w:r>
         <w:rPr>
-          <w:rStyle w:val="UndertitelTegn"/>
+          <w:rStyle w:val="SubtitleChar"/>
+          <w:color w:val="auto"/>
         </w:rPr>
         <w:t>Systemoperation</w:t>
       </w:r>
@@ -92,6 +93,12 @@
         <w:t>beregnBøjningsmoment</w:t>
       </w:r>
       <w:proofErr w:type="spellEnd"/>
+      <w:r>
+        <w:rPr>
+          <w:lang w:val="da-DK"/>
+        </w:rPr>
+        <w:t>()</w:t>
+      </w:r>
     </w:p>
     <w:p>
       <w:pPr>
@@ -119,155 +126,166 @@
           <w:lang w:val="da-DK"/>
         </w:rPr>
       </w:pPr>
-      <w:proofErr w:type="spellStart"/>
-      <w:r>
-        <w:rPr>
-          <w:lang w:val="da-DK"/>
-        </w:rPr>
-        <w:t>FDim</w:t>
-      </w:r>
-      <w:proofErr w:type="spellEnd"/>
-      <w:r>
-        <w:rPr>
-          <w:lang w:val="da-DK"/>
-        </w:rPr>
-        <w:t xml:space="preserve"> </w:t>
-      </w:r>
-    </w:p>
-    <w:p>
-      <w:pPr>
-        <w:rPr>
-          <w:lang w:val="da-DK"/>
-        </w:rPr>
-      </w:pPr>
-    </w:p>
-    <w:p>
-      <w:pPr>
-        <w:pStyle w:val="Undertitel"/>
-        <w:rPr>
-          <w:lang w:val="da-DK"/>
-        </w:rPr>
-      </w:pPr>
-      <w:r>
-        <w:rPr>
-          <w:lang w:val="da-DK"/>
-        </w:rPr>
-        <w:t>Forudsætninger</w:t>
-      </w:r>
-    </w:p>
-    <w:p>
-      <w:pPr>
-        <w:rPr>
-          <w:lang w:val="da-DK"/>
-        </w:rPr>
-      </w:pPr>
-      <w:r>
-        <w:rPr>
-          <w:lang w:val="da-DK"/>
-        </w:rPr>
-        <w:t xml:space="preserve">En instans </w:t>
-      </w:r>
-      <w:proofErr w:type="spellStart"/>
-      <w:r>
-        <w:rPr>
-          <w:lang w:val="da-DK"/>
-        </w:rPr>
-        <w:t>f</w:t>
-      </w:r>
-      <w:r>
-        <w:rPr>
-          <w:lang w:val="da-DK"/>
-        </w:rPr>
-        <w:t>Dim</w:t>
-      </w:r>
-      <w:proofErr w:type="spellEnd"/>
-      <w:r>
-        <w:rPr>
-          <w:lang w:val="da-DK"/>
-        </w:rPr>
-        <w:t xml:space="preserve"> af </w:t>
-      </w:r>
-      <w:proofErr w:type="spellStart"/>
-      <w:r>
-        <w:rPr>
-          <w:lang w:val="da-DK"/>
-        </w:rPr>
-        <w:t>Dimentionalkraft</w:t>
-      </w:r>
-      <w:proofErr w:type="spellEnd"/>
-      <w:r>
-        <w:rPr>
-          <w:lang w:val="da-DK"/>
-        </w:rPr>
-        <w:t xml:space="preserve"> eksisterer. </w:t>
-      </w:r>
-    </w:p>
-    <w:p>
-      <w:pPr>
-        <w:rPr>
-          <w:lang w:val="da-DK"/>
-        </w:rPr>
-      </w:pPr>
-      <w:proofErr w:type="spellStart"/>
-      <w:r>
-        <w:rPr>
-          <w:lang w:val="da-DK"/>
-        </w:rPr>
-        <w:t>fDim.newton</w:t>
-      </w:r>
-      <w:proofErr w:type="spellEnd"/>
-      <w:r>
-        <w:rPr>
-          <w:lang w:val="da-DK"/>
-        </w:rPr>
-        <w:t>&gt;0</w:t>
-      </w:r>
-    </w:p>
-    <w:p>
-      <w:pPr>
-        <w:rPr>
-          <w:lang w:val="da-DK"/>
-        </w:rPr>
-      </w:pPr>
-      <w:r>
-        <w:rPr>
-          <w:lang w:val="da-DK"/>
-        </w:rPr>
-        <w:t xml:space="preserve">En instans </w:t>
-      </w:r>
-      <w:r>
-        <w:rPr>
-          <w:lang w:val="da-DK"/>
-        </w:rPr>
-        <w:t>l2</w:t>
-      </w:r>
-      <w:r>
-        <w:rPr>
-          <w:lang w:val="da-DK"/>
-        </w:rPr>
-        <w:t xml:space="preserve"> af Længde</w:t>
-      </w:r>
-      <w:r>
-        <w:rPr>
-          <w:lang w:val="da-DK"/>
-        </w:rPr>
-        <w:t>2</w:t>
-      </w:r>
-    </w:p>
-    <w:p>
-      <w:pPr>
-        <w:rPr>
-          <w:lang w:val="da-DK"/>
-        </w:rPr>
-      </w:pPr>
-      <w:r>
-        <w:rPr>
-          <w:lang w:val="da-DK"/>
-        </w:rPr>
-        <w:t>L2</w:t>
-      </w:r>
+      <w:r>
+        <w:rPr>
+          <w:lang w:val="da-DK"/>
+        </w:rPr>
+        <w:t xml:space="preserve">UC1 </w:t>
+      </w:r>
+    </w:p>
+    <w:p>
+      <w:pPr>
+        <w:rPr>
+          <w:lang w:val="da-DK"/>
+        </w:rPr>
+      </w:pPr>
       <w:bookmarkStart w:id="0" w:name="_GoBack"/>
       <w:bookmarkEnd w:id="0"/>
+      <w:r>
+        <w:rPr>
+          <w:lang w:val="da-DK"/>
+        </w:rPr>
+        <w:t>UC2</w:t>
+      </w:r>
+    </w:p>
+    <w:p>
+      <w:pPr>
+        <w:rPr>
+          <w:lang w:val="da-DK"/>
+        </w:rPr>
+      </w:pPr>
+    </w:p>
+    <w:p>
+      <w:pPr>
+        <w:pStyle w:val="Subtitle"/>
+        <w:rPr>
+          <w:lang w:val="da-DK"/>
+        </w:rPr>
+      </w:pPr>
+      <w:r>
+        <w:rPr>
+          <w:lang w:val="da-DK"/>
+        </w:rPr>
+        <w:t>Forudsætninger</w:t>
+      </w:r>
+    </w:p>
+    <w:p>
+      <w:pPr>
+        <w:rPr>
+          <w:lang w:val="da-DK"/>
+        </w:rPr>
+      </w:pPr>
+      <w:r>
+        <w:rPr>
+          <w:lang w:val="da-DK"/>
+        </w:rPr>
+        <w:t xml:space="preserve">En instans </w:t>
+      </w:r>
+      <w:proofErr w:type="spellStart"/>
+      <w:r>
+        <w:rPr>
+          <w:lang w:val="da-DK"/>
+        </w:rPr>
+        <w:t>f</w:t>
+      </w:r>
+      <w:r>
+        <w:rPr>
+          <w:lang w:val="da-DK"/>
+        </w:rPr>
+        <w:t>Dim</w:t>
+      </w:r>
+      <w:proofErr w:type="spellEnd"/>
+      <w:r>
+        <w:rPr>
+          <w:lang w:val="da-DK"/>
+        </w:rPr>
+        <w:t xml:space="preserve"> af </w:t>
+      </w:r>
+      <w:proofErr w:type="spellStart"/>
+      <w:r>
+        <w:rPr>
+          <w:lang w:val="da-DK"/>
+        </w:rPr>
+        <w:t>Dimentionalkraft</w:t>
+      </w:r>
+      <w:proofErr w:type="spellEnd"/>
+      <w:r>
+        <w:rPr>
+          <w:lang w:val="da-DK"/>
+        </w:rPr>
+        <w:t xml:space="preserve"> eksisterer. </w:t>
+      </w:r>
+    </w:p>
+    <w:p>
+      <w:pPr>
+        <w:rPr>
+          <w:lang w:val="da-DK"/>
+        </w:rPr>
+      </w:pPr>
+      <w:proofErr w:type="spellStart"/>
+      <w:r>
+        <w:rPr>
+          <w:lang w:val="da-DK"/>
+        </w:rPr>
+        <w:t>fDim.newton</w:t>
+      </w:r>
+      <w:proofErr w:type="spellEnd"/>
+      <w:r>
+        <w:rPr>
+          <w:lang w:val="da-DK"/>
+        </w:rPr>
+        <w:t>&gt;0</w:t>
+      </w:r>
+    </w:p>
+    <w:p>
+      <w:pPr>
+        <w:rPr>
+          <w:lang w:val="da-DK"/>
+        </w:rPr>
+      </w:pPr>
+      <w:r>
+        <w:rPr>
+          <w:lang w:val="da-DK"/>
+        </w:rPr>
+        <w:t xml:space="preserve">En instans </w:t>
+      </w:r>
+      <w:r>
+        <w:rPr>
+          <w:lang w:val="da-DK"/>
+        </w:rPr>
+        <w:t>l2</w:t>
+      </w:r>
+      <w:r>
+        <w:rPr>
+          <w:lang w:val="da-DK"/>
+        </w:rPr>
+        <w:t xml:space="preserve"> af Længde</w:t>
+      </w:r>
+      <w:r>
+        <w:rPr>
+          <w:lang w:val="da-DK"/>
+        </w:rPr>
+        <w:t>2</w:t>
+      </w:r>
+      <w:r>
+        <w:rPr>
+          <w:lang w:val="da-DK"/>
+        </w:rPr>
+        <w:t xml:space="preserve"> eksisterer.</w:t>
+      </w:r>
+    </w:p>
+    <w:p>
+      <w:pPr>
+        <w:rPr>
+          <w:lang w:val="da-DK"/>
+        </w:rPr>
+      </w:pPr>
+      <w:r>
+        <w:rPr>
+          <w:lang w:val="da-DK"/>
+        </w:rPr>
+        <w:t>L2</w:t>
+      </w:r>
       <w:r>
         <w:rPr>
           <w:lang w:val="da-DK"/>
@@ -901,11 +919,11 @@
     <w:name w:val="Normal"/>
     <w:qFormat/>
   </w:style>
-  <w:style w:type="paragraph" w:styleId="Overskrift1">
+  <w:style w:type="paragraph" w:styleId="Heading1">
     <w:name w:val="heading 1"/>
     <w:basedOn w:val="Normal"/>
     <w:next w:val="Normal"/>
-    <w:link w:val="Overskrift1Tegn"/>
+    <w:link w:val="Heading1Char"/>
     <w:uiPriority w:val="9"/>
     <w:qFormat/>
     <w:rsid w:val="00562256"/>
@@ -922,13 +940,13 @@
       <w:szCs w:val="32"/>
     </w:rPr>
   </w:style>
-  <w:style w:type="character" w:default="1" w:styleId="Standardskrifttypeiafsnit">
+  <w:style w:type="character" w:default="1" w:styleId="DefaultParagraphFont">
     <w:name w:val="Default Paragraph Font"/>
     <w:uiPriority w:val="1"/>
     <w:semiHidden/>
     <w:unhideWhenUsed/>
   </w:style>
-  <w:style w:type="table" w:default="1" w:styleId="Tabel-Normal">
+  <w:style w:type="table" w:default="1" w:styleId="TableNormal">
     <w:name w:val="Normal Table"/>
     <w:uiPriority w:val="99"/>
     <w:semiHidden/>
@@ -943,16 +961,16 @@
       </w:tblCellMar>
     </w:tblPr>
   </w:style>
-  <w:style w:type="numbering" w:default="1" w:styleId="Ingenoversigt">
+  <w:style w:type="numbering" w:default="1" w:styleId="NoList">
     <w:name w:val="No List"/>
     <w:uiPriority w:val="99"/>
     <w:semiHidden/>
     <w:unhideWhenUsed/>
   </w:style>
-  <w:style w:type="character" w:customStyle="1" w:styleId="Overskrift1Tegn">
-    <w:name w:val="Overskrift 1 Tegn"/>
-    <w:basedOn w:val="Standardskrifttypeiafsnit"/>
-    <w:link w:val="Overskrift1"/>
+  <w:style w:type="character" w:customStyle="1" w:styleId="Heading1Char">
+    <w:name w:val="Heading 1 Char"/>
+    <w:basedOn w:val="DefaultParagraphFont"/>
+    <w:link w:val="Heading1"/>
     <w:uiPriority w:val="9"/>
     <w:rsid w:val="00562256"/>
     <w:rPr>
@@ -962,11 +980,11 @@
       <w:szCs w:val="32"/>
     </w:rPr>
   </w:style>
-  <w:style w:type="paragraph" w:styleId="Undertitel">
+  <w:style w:type="paragraph" w:styleId="Subtitle">
     <w:name w:val="Subtitle"/>
     <w:basedOn w:val="Normal"/>
     <w:next w:val="Normal"/>
-    <w:link w:val="UndertitelTegn"/>
+    <w:link w:val="SubtitleChar"/>
     <w:uiPriority w:val="11"/>
     <w:qFormat/>
     <w:rsid w:val="00562256"/>
@@ -981,10 +999,10 @@
       <w:spacing w:val="15"/>
     </w:rPr>
   </w:style>
-  <w:style w:type="character" w:customStyle="1" w:styleId="UndertitelTegn">
-    <w:name w:val="Undertitel Tegn"/>
-    <w:basedOn w:val="Standardskrifttypeiafsnit"/>
-    <w:link w:val="Undertitel"/>
+  <w:style w:type="character" w:customStyle="1" w:styleId="SubtitleChar">
+    <w:name w:val="Subtitle Char"/>
+    <w:basedOn w:val="DefaultParagraphFont"/>
+    <w:link w:val="Subtitle"/>
     <w:uiPriority w:val="11"/>
     <w:rsid w:val="00562256"/>
     <w:rPr>

</xml_diff>